<commit_message>
DOCUMENTING DOCKERHUB / GIT HUB /JENKINS OPENSHIFT
</commit_message>
<xml_diff>
--- a/00D_ScenarioQulityASS_dockHub-GITHUB.docx
+++ b/00D_ScenarioQulityASS_dockHub-GITHUB.docx
@@ -480,12 +480,717 @@
           <w:lang w:val="en-US"/>
         </w:rPr>
       </w:pPr>
+    </w:p>
+    <w:p>
+      <w:pPr>
+        <w:pStyle w:val="Paragrafoelenco"/>
+        <w:rPr>
+          <w:lang w:val="en-US"/>
+        </w:rPr>
+      </w:pPr>
+    </w:p>
+    <w:p/>
+    <w:p/>
+    <w:p>
+      <w:pPr>
+        <w:rPr>
+          <w:lang w:val="en-US"/>
+        </w:rPr>
+      </w:pPr>
+      <w:r>
+        <w:rPr>
+          <w:lang w:val="en-US"/>
+        </w:rPr>
+        <w:t xml:space="preserve">Jenkins </w:t>
+      </w:r>
       <w:proofErr w:type="spellStart"/>
       <w:r>
         <w:rPr>
           <w:lang w:val="en-US"/>
         </w:rPr>
+        <w:t>openshift</w:t>
+      </w:r>
+      <w:proofErr w:type="spellEnd"/>
+    </w:p>
+    <w:p>
+      <w:pPr>
+        <w:rPr>
+          <w:lang w:val="en-US"/>
+        </w:rPr>
+      </w:pPr>
+      <w:hyperlink r:id="rId11" w:history="1">
+        <w:r>
+          <w:rPr>
+            <w:rStyle w:val="Collegamentoipertestuale"/>
+            <w:lang w:val="en-US"/>
+          </w:rPr>
+          <w:t>https://jenkins-cienv.rhcloud.com/</w:t>
+        </w:r>
+      </w:hyperlink>
+    </w:p>
+    <w:p>
+      <w:pPr>
+        <w:rPr>
+          <w:lang w:val="en-US"/>
+        </w:rPr>
+      </w:pPr>
+      <w:r>
+        <w:rPr>
+          <w:noProof/>
+          <w:lang w:eastAsia="it-IT"/>
+        </w:rPr>
+        <w:drawing>
+          <wp:inline distT="0" distB="0" distL="0" distR="0" wp14:anchorId="71C8F19C" wp14:editId="44E9EC60">
+            <wp:extent cx="9072880" cy="2849880"/>
+            <wp:effectExtent l="0" t="0" r="0" b="7620"/>
+            <wp:docPr id="12" name="Immagine 12"/>
+            <wp:cNvGraphicFramePr>
+              <a:graphicFrameLocks xmlns:a="http://schemas.openxmlformats.org/drawingml/2006/main" noChangeAspect="1"/>
+            </wp:cNvGraphicFramePr>
+            <a:graphic xmlns:a="http://schemas.openxmlformats.org/drawingml/2006/main">
+              <a:graphicData uri="http://schemas.openxmlformats.org/drawingml/2006/picture">
+                <pic:pic xmlns:pic="http://schemas.openxmlformats.org/drawingml/2006/picture">
+                  <pic:nvPicPr>
+                    <pic:cNvPr id="0" name="Picture 1"/>
+                    <pic:cNvPicPr>
+                      <a:picLocks noChangeAspect="1" noChangeArrowheads="1"/>
+                    </pic:cNvPicPr>
+                  </pic:nvPicPr>
+                  <pic:blipFill>
+                    <a:blip r:embed="rId12">
+                      <a:extLst>
+                        <a:ext uri="{28A0092B-C50C-407E-A947-70E740481C1C}">
+                          <a14:useLocalDpi xmlns:a14="http://schemas.microsoft.com/office/drawing/2010/main" val="0"/>
+                        </a:ext>
+                      </a:extLst>
+                    </a:blip>
+                    <a:srcRect/>
+                    <a:stretch>
+                      <a:fillRect/>
+                    </a:stretch>
+                  </pic:blipFill>
+                  <pic:spPr bwMode="auto">
+                    <a:xfrm>
+                      <a:off x="0" y="0"/>
+                      <a:ext cx="9072880" cy="2849880"/>
+                    </a:xfrm>
+                    <a:prstGeom prst="rect">
+                      <a:avLst/>
+                    </a:prstGeom>
+                    <a:noFill/>
+                    <a:ln>
+                      <a:noFill/>
+                    </a:ln>
+                  </pic:spPr>
+                </pic:pic>
+              </a:graphicData>
+            </a:graphic>
+          </wp:inline>
+        </w:drawing>
+      </w:r>
+    </w:p>
+    <w:p>
+      <w:pPr>
+        <w:rPr>
+          <w:lang w:val="en-US"/>
+        </w:rPr>
+      </w:pPr>
+    </w:p>
+    <w:p>
+      <w:pPr>
+        <w:rPr>
+          <w:lang w:val="en-US"/>
+        </w:rPr>
+      </w:pPr>
+      <w:r>
+        <w:rPr>
+          <w:noProof/>
+          <w:lang w:eastAsia="it-IT"/>
+        </w:rPr>
         <w:lastRenderedPageBreak/>
+        <w:drawing>
+          <wp:inline distT="0" distB="0" distL="0" distR="0" wp14:anchorId="5D1DFEB5" wp14:editId="62C14BCE">
+            <wp:extent cx="7042150" cy="2980690"/>
+            <wp:effectExtent l="0" t="0" r="6350" b="0"/>
+            <wp:docPr id="13" name="Immagine 13"/>
+            <wp:cNvGraphicFramePr>
+              <a:graphicFrameLocks xmlns:a="http://schemas.openxmlformats.org/drawingml/2006/main" noChangeAspect="1"/>
+            </wp:cNvGraphicFramePr>
+            <a:graphic xmlns:a="http://schemas.openxmlformats.org/drawingml/2006/main">
+              <a:graphicData uri="http://schemas.openxmlformats.org/drawingml/2006/picture">
+                <pic:pic xmlns:pic="http://schemas.openxmlformats.org/drawingml/2006/picture">
+                  <pic:nvPicPr>
+                    <pic:cNvPr id="0" name="Picture 2"/>
+                    <pic:cNvPicPr>
+                      <a:picLocks noChangeAspect="1" noChangeArrowheads="1"/>
+                    </pic:cNvPicPr>
+                  </pic:nvPicPr>
+                  <pic:blipFill>
+                    <a:blip r:embed="rId13">
+                      <a:extLst>
+                        <a:ext uri="{28A0092B-C50C-407E-A947-70E740481C1C}">
+                          <a14:useLocalDpi xmlns:a14="http://schemas.microsoft.com/office/drawing/2010/main" val="0"/>
+                        </a:ext>
+                      </a:extLst>
+                    </a:blip>
+                    <a:srcRect/>
+                    <a:stretch>
+                      <a:fillRect/>
+                    </a:stretch>
+                  </pic:blipFill>
+                  <pic:spPr bwMode="auto">
+                    <a:xfrm>
+                      <a:off x="0" y="0"/>
+                      <a:ext cx="7042150" cy="2980690"/>
+                    </a:xfrm>
+                    <a:prstGeom prst="rect">
+                      <a:avLst/>
+                    </a:prstGeom>
+                    <a:noFill/>
+                    <a:ln>
+                      <a:noFill/>
+                    </a:ln>
+                  </pic:spPr>
+                </pic:pic>
+              </a:graphicData>
+            </a:graphic>
+          </wp:inline>
+        </w:drawing>
+      </w:r>
+    </w:p>
+    <w:p>
+      <w:pPr>
+        <w:rPr>
+          <w:lang w:val="en-US"/>
+        </w:rPr>
+      </w:pPr>
+      <w:r>
+        <w:rPr>
+          <w:lang w:val="en-US"/>
+        </w:rPr>
+        <w:t>Build now</w:t>
+      </w:r>
+    </w:p>
+    <w:p>
+      <w:pPr>
+        <w:rPr>
+          <w:lang w:val="en-US"/>
+        </w:rPr>
+      </w:pPr>
+      <w:r>
+        <w:rPr>
+          <w:noProof/>
+          <w:lang w:eastAsia="it-IT"/>
+        </w:rPr>
+        <w:lastRenderedPageBreak/>
+        <w:drawing>
+          <wp:inline distT="0" distB="0" distL="0" distR="0" wp14:anchorId="2C8606D0" wp14:editId="2CC01F66">
+            <wp:extent cx="8067675" cy="3105150"/>
+            <wp:effectExtent l="0" t="0" r="9525" b="0"/>
+            <wp:docPr id="16" name="Immagine 16"/>
+            <wp:cNvGraphicFramePr>
+              <a:graphicFrameLocks xmlns:a="http://schemas.openxmlformats.org/drawingml/2006/main" noChangeAspect="1"/>
+            </wp:cNvGraphicFramePr>
+            <a:graphic xmlns:a="http://schemas.openxmlformats.org/drawingml/2006/main">
+              <a:graphicData uri="http://schemas.openxmlformats.org/drawingml/2006/picture">
+                <pic:pic xmlns:pic="http://schemas.openxmlformats.org/drawingml/2006/picture">
+                  <pic:nvPicPr>
+                    <pic:cNvPr id="0" name="Picture 4"/>
+                    <pic:cNvPicPr>
+                      <a:picLocks noChangeAspect="1" noChangeArrowheads="1"/>
+                    </pic:cNvPicPr>
+                  </pic:nvPicPr>
+                  <pic:blipFill>
+                    <a:blip r:embed="rId14">
+                      <a:extLst>
+                        <a:ext uri="{28A0092B-C50C-407E-A947-70E740481C1C}">
+                          <a14:useLocalDpi xmlns:a14="http://schemas.microsoft.com/office/drawing/2010/main" val="0"/>
+                        </a:ext>
+                      </a:extLst>
+                    </a:blip>
+                    <a:srcRect/>
+                    <a:stretch>
+                      <a:fillRect/>
+                    </a:stretch>
+                  </pic:blipFill>
+                  <pic:spPr bwMode="auto">
+                    <a:xfrm>
+                      <a:off x="0" y="0"/>
+                      <a:ext cx="8067675" cy="3105150"/>
+                    </a:xfrm>
+                    <a:prstGeom prst="rect">
+                      <a:avLst/>
+                    </a:prstGeom>
+                    <a:noFill/>
+                    <a:ln>
+                      <a:noFill/>
+                    </a:ln>
+                  </pic:spPr>
+                </pic:pic>
+              </a:graphicData>
+            </a:graphic>
+          </wp:inline>
+        </w:drawing>
+      </w:r>
+    </w:p>
+    <w:p>
+      <w:pPr>
+        <w:rPr>
+          <w:lang w:val="en-US"/>
+        </w:rPr>
+      </w:pPr>
+    </w:p>
+    <w:p>
+      <w:pPr>
+        <w:rPr>
+          <w:lang w:val="en-US"/>
+        </w:rPr>
+      </w:pPr>
+    </w:p>
+    <w:p>
+      <w:pPr>
+        <w:rPr>
+          <w:lang w:val="en-US"/>
+        </w:rPr>
+      </w:pPr>
+    </w:p>
+    <w:p>
+      <w:pPr>
+        <w:rPr>
+          <w:lang w:val="en-US"/>
+        </w:rPr>
+      </w:pPr>
+    </w:p>
+    <w:p>
+      <w:pPr>
+        <w:rPr>
+          <w:lang w:val="en-US"/>
+        </w:rPr>
+      </w:pPr>
+    </w:p>
+    <w:p>
+      <w:pPr>
+        <w:rPr>
+          <w:lang w:val="en-US"/>
+        </w:rPr>
+      </w:pPr>
+    </w:p>
+    <w:p>
+      <w:pPr>
+        <w:rPr>
+          <w:lang w:val="en-US"/>
+        </w:rPr>
+      </w:pPr>
+    </w:p>
+    <w:p>
+      <w:pPr>
+        <w:rPr>
+          <w:lang w:val="en-US"/>
+        </w:rPr>
+      </w:pPr>
+    </w:p>
+    <w:p>
+      <w:pPr>
+        <w:rPr>
+          <w:lang w:val="en-US"/>
+        </w:rPr>
+      </w:pPr>
+    </w:p>
+    <w:p>
+      <w:pPr>
+        <w:rPr>
+          <w:lang w:val="en-US"/>
+        </w:rPr>
+      </w:pPr>
+    </w:p>
+    <w:p>
+      <w:pPr>
+        <w:rPr>
+          <w:lang w:val="en-US"/>
+        </w:rPr>
+      </w:pPr>
+      <w:r>
+        <w:rPr>
+          <w:lang w:val="en-US"/>
+        </w:rPr>
+        <w:t xml:space="preserve">EXECUTABLE REPOSITORY (MAVEN REPO) </w:t>
+      </w:r>
+    </w:p>
+    <w:p>
+      <w:pPr>
+        <w:rPr>
+          <w:lang w:val="en-US"/>
+        </w:rPr>
+      </w:pPr>
+      <w:r>
+        <w:rPr>
+          <w:noProof/>
+          <w:lang w:eastAsia="it-IT"/>
+        </w:rPr>
+        <w:drawing>
+          <wp:inline distT="0" distB="0" distL="0" distR="0">
+            <wp:extent cx="9067800" cy="5257800"/>
+            <wp:effectExtent l="0" t="0" r="0" b="0"/>
+            <wp:docPr id="17" name="Immagine 17"/>
+            <wp:cNvGraphicFramePr>
+              <a:graphicFrameLocks xmlns:a="http://schemas.openxmlformats.org/drawingml/2006/main" noChangeAspect="1"/>
+            </wp:cNvGraphicFramePr>
+            <a:graphic xmlns:a="http://schemas.openxmlformats.org/drawingml/2006/main">
+              <a:graphicData uri="http://schemas.openxmlformats.org/drawingml/2006/picture">
+                <pic:pic xmlns:pic="http://schemas.openxmlformats.org/drawingml/2006/picture">
+                  <pic:nvPicPr>
+                    <pic:cNvPr id="0" name="Picture 1"/>
+                    <pic:cNvPicPr>
+                      <a:picLocks noChangeAspect="1" noChangeArrowheads="1"/>
+                    </pic:cNvPicPr>
+                  </pic:nvPicPr>
+                  <pic:blipFill>
+                    <a:blip r:embed="rId15">
+                      <a:extLst>
+                        <a:ext uri="{28A0092B-C50C-407E-A947-70E740481C1C}">
+                          <a14:useLocalDpi xmlns:a14="http://schemas.microsoft.com/office/drawing/2010/main" val="0"/>
+                        </a:ext>
+                      </a:extLst>
+                    </a:blip>
+                    <a:srcRect/>
+                    <a:stretch>
+                      <a:fillRect/>
+                    </a:stretch>
+                  </pic:blipFill>
+                  <pic:spPr bwMode="auto">
+                    <a:xfrm>
+                      <a:off x="0" y="0"/>
+                      <a:ext cx="9067800" cy="5257800"/>
+                    </a:xfrm>
+                    <a:prstGeom prst="rect">
+                      <a:avLst/>
+                    </a:prstGeom>
+                    <a:noFill/>
+                    <a:ln>
+                      <a:noFill/>
+                    </a:ln>
+                  </pic:spPr>
+                </pic:pic>
+              </a:graphicData>
+            </a:graphic>
+          </wp:inline>
+        </w:drawing>
+      </w:r>
+    </w:p>
+    <w:p>
+      <w:pPr>
+        <w:rPr>
+          <w:lang w:val="en-US"/>
+        </w:rPr>
+      </w:pPr>
+    </w:p>
+    <w:p>
+      <w:pPr>
+        <w:rPr>
+          <w:lang w:val="en-US"/>
+        </w:rPr>
+      </w:pPr>
+    </w:p>
+    <w:p>
+      <w:pPr>
+        <w:rPr>
+          <w:lang w:val="en-US"/>
+        </w:rPr>
+      </w:pPr>
+      <w:r>
+        <w:rPr>
+          <w:lang w:val="en-US"/>
+        </w:rPr>
+        <w:t xml:space="preserve">SOURCE REPOSITORY </w:t>
+      </w:r>
+    </w:p>
+    <w:p>
+      <w:pPr>
+        <w:rPr>
+          <w:lang w:val="en-US"/>
+        </w:rPr>
+      </w:pPr>
+      <w:r>
+        <w:rPr>
+          <w:noProof/>
+          <w:lang w:eastAsia="it-IT"/>
+        </w:rPr>
+        <w:lastRenderedPageBreak/>
+        <w:drawing>
+          <wp:inline distT="0" distB="0" distL="0" distR="0">
+            <wp:extent cx="8894445" cy="6115685"/>
+            <wp:effectExtent l="0" t="0" r="1905" b="0"/>
+            <wp:docPr id="18" name="Immagine 18"/>
+            <wp:cNvGraphicFramePr>
+              <a:graphicFrameLocks xmlns:a="http://schemas.openxmlformats.org/drawingml/2006/main" noChangeAspect="1"/>
+            </wp:cNvGraphicFramePr>
+            <a:graphic xmlns:a="http://schemas.openxmlformats.org/drawingml/2006/main">
+              <a:graphicData uri="http://schemas.openxmlformats.org/drawingml/2006/picture">
+                <pic:pic xmlns:pic="http://schemas.openxmlformats.org/drawingml/2006/picture">
+                  <pic:nvPicPr>
+                    <pic:cNvPr id="0" name="Picture 2"/>
+                    <pic:cNvPicPr>
+                      <a:picLocks noChangeAspect="1" noChangeArrowheads="1"/>
+                    </pic:cNvPicPr>
+                  </pic:nvPicPr>
+                  <pic:blipFill>
+                    <a:blip r:embed="rId16">
+                      <a:extLst>
+                        <a:ext uri="{28A0092B-C50C-407E-A947-70E740481C1C}">
+                          <a14:useLocalDpi xmlns:a14="http://schemas.microsoft.com/office/drawing/2010/main" val="0"/>
+                        </a:ext>
+                      </a:extLst>
+                    </a:blip>
+                    <a:srcRect/>
+                    <a:stretch>
+                      <a:fillRect/>
+                    </a:stretch>
+                  </pic:blipFill>
+                  <pic:spPr bwMode="auto">
+                    <a:xfrm>
+                      <a:off x="0" y="0"/>
+                      <a:ext cx="8894445" cy="6115685"/>
+                    </a:xfrm>
+                    <a:prstGeom prst="rect">
+                      <a:avLst/>
+                    </a:prstGeom>
+                    <a:noFill/>
+                    <a:ln>
+                      <a:noFill/>
+                    </a:ln>
+                  </pic:spPr>
+                </pic:pic>
+              </a:graphicData>
+            </a:graphic>
+          </wp:inline>
+        </w:drawing>
+      </w:r>
+    </w:p>
+    <w:p>
+      <w:pPr>
+        <w:rPr>
+          <w:lang w:val="en-US"/>
+        </w:rPr>
+      </w:pPr>
+    </w:p>
+    <w:p>
+      <w:pPr>
+        <w:rPr>
+          <w:lang w:val="en-US"/>
+        </w:rPr>
+      </w:pPr>
+    </w:p>
+    <w:p>
+      <w:pPr>
+        <w:rPr>
+          <w:lang w:val="en-US"/>
+        </w:rPr>
+      </w:pPr>
+      <w:bookmarkStart w:id="0" w:name="_GoBack"/>
+      <w:bookmarkEnd w:id="0"/>
+    </w:p>
+    <w:p>
+      <w:pPr>
+        <w:rPr>
+          <w:lang w:val="en-US"/>
+        </w:rPr>
+      </w:pPr>
+    </w:p>
+    <w:p>
+      <w:pPr>
+        <w:rPr>
+          <w:lang w:val="en-US"/>
+        </w:rPr>
+      </w:pPr>
+    </w:p>
+    <w:p>
+      <w:pPr>
+        <w:rPr>
+          <w:lang w:val="en-US"/>
+        </w:rPr>
+      </w:pPr>
+      <w:proofErr w:type="spellStart"/>
+      <w:r>
+        <w:rPr>
+          <w:lang w:val="en-US"/>
+        </w:rPr>
+        <w:t>Filezilla</w:t>
+      </w:r>
+      <w:proofErr w:type="spellEnd"/>
+      <w:r>
+        <w:rPr>
+          <w:lang w:val="en-US"/>
+        </w:rPr>
+        <w:t xml:space="preserve"> to gear </w:t>
+      </w:r>
+    </w:p>
+    <w:p>
+      <w:pPr>
+        <w:rPr>
+          <w:lang w:val="en-US"/>
+        </w:rPr>
+      </w:pPr>
+      <w:r>
+        <w:rPr>
+          <w:noProof/>
+          <w:lang w:eastAsia="it-IT"/>
+        </w:rPr>
+        <w:lastRenderedPageBreak/>
+        <w:drawing>
+          <wp:inline distT="0" distB="0" distL="0" distR="0" wp14:anchorId="61814A9E" wp14:editId="381882F0">
+            <wp:extent cx="6019800" cy="4448175"/>
+            <wp:effectExtent l="0" t="0" r="0" b="9525"/>
+            <wp:docPr id="14" name="Immagine 14"/>
+            <wp:cNvGraphicFramePr>
+              <a:graphicFrameLocks xmlns:a="http://schemas.openxmlformats.org/drawingml/2006/main" noChangeAspect="1"/>
+            </wp:cNvGraphicFramePr>
+            <a:graphic xmlns:a="http://schemas.openxmlformats.org/drawingml/2006/main">
+              <a:graphicData uri="http://schemas.openxmlformats.org/drawingml/2006/picture">
+                <pic:pic xmlns:pic="http://schemas.openxmlformats.org/drawingml/2006/picture">
+                  <pic:nvPicPr>
+                    <pic:cNvPr id="0" name=""/>
+                    <pic:cNvPicPr/>
+                  </pic:nvPicPr>
+                  <pic:blipFill>
+                    <a:blip r:embed="rId17"/>
+                    <a:stretch>
+                      <a:fillRect/>
+                    </a:stretch>
+                  </pic:blipFill>
+                  <pic:spPr>
+                    <a:xfrm>
+                      <a:off x="0" y="0"/>
+                      <a:ext cx="6019800" cy="4448175"/>
+                    </a:xfrm>
+                    <a:prstGeom prst="rect">
+                      <a:avLst/>
+                    </a:prstGeom>
+                  </pic:spPr>
+                </pic:pic>
+              </a:graphicData>
+            </a:graphic>
+          </wp:inline>
+        </w:drawing>
+      </w:r>
+    </w:p>
+    <w:p>
+      <w:pPr>
+        <w:rPr>
+          <w:lang w:val="en-US"/>
+        </w:rPr>
+      </w:pPr>
+    </w:p>
+    <w:p>
+      <w:pPr>
+        <w:rPr>
+          <w:lang w:val="en-US"/>
+        </w:rPr>
+      </w:pPr>
+    </w:p>
+    <w:p>
+      <w:pPr>
+        <w:rPr>
+          <w:lang w:val="en-US"/>
+        </w:rPr>
+      </w:pPr>
+      <w:r>
+        <w:rPr>
+          <w:noProof/>
+          <w:lang w:eastAsia="it-IT"/>
+        </w:rPr>
+        <w:lastRenderedPageBreak/>
+        <w:drawing>
+          <wp:inline distT="0" distB="0" distL="0" distR="0" wp14:anchorId="1F640E7A" wp14:editId="5C8C1744">
+            <wp:extent cx="8716645" cy="4073525"/>
+            <wp:effectExtent l="0" t="0" r="8255" b="3175"/>
+            <wp:docPr id="15" name="Immagine 15"/>
+            <wp:cNvGraphicFramePr>
+              <a:graphicFrameLocks xmlns:a="http://schemas.openxmlformats.org/drawingml/2006/main" noChangeAspect="1"/>
+            </wp:cNvGraphicFramePr>
+            <a:graphic xmlns:a="http://schemas.openxmlformats.org/drawingml/2006/main">
+              <a:graphicData uri="http://schemas.openxmlformats.org/drawingml/2006/picture">
+                <pic:pic xmlns:pic="http://schemas.openxmlformats.org/drawingml/2006/picture">
+                  <pic:nvPicPr>
+                    <pic:cNvPr id="0" name="Picture 3"/>
+                    <pic:cNvPicPr>
+                      <a:picLocks noChangeAspect="1" noChangeArrowheads="1"/>
+                    </pic:cNvPicPr>
+                  </pic:nvPicPr>
+                  <pic:blipFill>
+                    <a:blip r:embed="rId18">
+                      <a:extLst>
+                        <a:ext uri="{28A0092B-C50C-407E-A947-70E740481C1C}">
+                          <a14:useLocalDpi xmlns:a14="http://schemas.microsoft.com/office/drawing/2010/main" val="0"/>
+                        </a:ext>
+                      </a:extLst>
+                    </a:blip>
+                    <a:srcRect/>
+                    <a:stretch>
+                      <a:fillRect/>
+                    </a:stretch>
+                  </pic:blipFill>
+                  <pic:spPr bwMode="auto">
+                    <a:xfrm>
+                      <a:off x="0" y="0"/>
+                      <a:ext cx="8716645" cy="4073525"/>
+                    </a:xfrm>
+                    <a:prstGeom prst="rect">
+                      <a:avLst/>
+                    </a:prstGeom>
+                    <a:noFill/>
+                    <a:ln>
+                      <a:noFill/>
+                    </a:ln>
+                  </pic:spPr>
+                </pic:pic>
+              </a:graphicData>
+            </a:graphic>
+          </wp:inline>
+        </w:drawing>
+      </w:r>
+    </w:p>
+    <w:p>
+      <w:pPr>
+        <w:rPr>
+          <w:lang w:val="en-US"/>
+        </w:rPr>
+      </w:pPr>
+    </w:p>
+    <w:p>
+      <w:pPr>
+        <w:rPr>
+          <w:lang w:val="en-US"/>
+        </w:rPr>
+      </w:pPr>
+    </w:p>
+    <w:p>
+      <w:pPr>
+        <w:pStyle w:val="Paragrafoelenco"/>
+        <w:rPr>
+          <w:lang w:val="en-US"/>
+        </w:rPr>
+      </w:pPr>
+    </w:p>
+    <w:p>
+      <w:pPr>
+        <w:pStyle w:val="Paragrafoelenco"/>
+        <w:rPr>
+          <w:lang w:val="en-US"/>
+        </w:rPr>
+      </w:pPr>
+    </w:p>
+    <w:p>
+      <w:pPr>
+        <w:pStyle w:val="Paragrafoelenco"/>
+        <w:rPr>
+          <w:lang w:val="en-US"/>
+        </w:rPr>
+      </w:pPr>
+      <w:proofErr w:type="spellStart"/>
+      <w:r>
+        <w:rPr>
+          <w:lang w:val="en-US"/>
+        </w:rPr>
         <w:t>Docker</w:t>
       </w:r>
       <w:proofErr w:type="spellEnd"/>
@@ -511,7 +1216,7 @@
           <w:lang w:val="en-US"/>
         </w:rPr>
       </w:pPr>
-      <w:hyperlink r:id="rId11" w:history="1">
+      <w:hyperlink r:id="rId19" w:history="1">
         <w:r>
           <w:rPr>
             <w:rStyle w:val="Collegamentoipertestuale"/>
@@ -567,7 +1272,7 @@
                     </pic:cNvPicPr>
                   </pic:nvPicPr>
                   <pic:blipFill>
-                    <a:blip r:embed="rId12">
+                    <a:blip r:embed="rId20">
                       <a:extLst>
                         <a:ext uri="{28A0092B-C50C-407E-A947-70E740481C1C}">
                           <a14:useLocalDpi xmlns:a14="http://schemas.microsoft.com/office/drawing/2010/main" val="0"/>
@@ -658,7 +1363,7 @@
                     </pic:cNvPicPr>
                   </pic:nvPicPr>
                   <pic:blipFill>
-                    <a:blip r:embed="rId13">
+                    <a:blip r:embed="rId21">
                       <a:extLst>
                         <a:ext uri="{28A0092B-C50C-407E-A947-70E740481C1C}">
                           <a14:useLocalDpi xmlns:a14="http://schemas.microsoft.com/office/drawing/2010/main" val="0"/>
@@ -727,7 +1432,7 @@
                     </pic:cNvPicPr>
                   </pic:nvPicPr>
                   <pic:blipFill>
-                    <a:blip r:embed="rId14">
+                    <a:blip r:embed="rId22">
                       <a:extLst>
                         <a:ext uri="{28A0092B-C50C-407E-A947-70E740481C1C}">
                           <a14:useLocalDpi xmlns:a14="http://schemas.microsoft.com/office/drawing/2010/main" val="0"/>
@@ -816,7 +1521,7 @@
                     </pic:cNvPicPr>
                   </pic:nvPicPr>
                   <pic:blipFill>
-                    <a:blip r:embed="rId15">
+                    <a:blip r:embed="rId23">
                       <a:extLst>
                         <a:ext uri="{28A0092B-C50C-407E-A947-70E740481C1C}">
                           <a14:useLocalDpi xmlns:a14="http://schemas.microsoft.com/office/drawing/2010/main" val="0"/>
@@ -885,7 +1590,7 @@
                     </pic:cNvPicPr>
                   </pic:nvPicPr>
                   <pic:blipFill>
-                    <a:blip r:embed="rId16">
+                    <a:blip r:embed="rId24">
                       <a:extLst>
                         <a:ext uri="{28A0092B-C50C-407E-A947-70E740481C1C}">
                           <a14:useLocalDpi xmlns:a14="http://schemas.microsoft.com/office/drawing/2010/main" val="0"/>
@@ -916,8 +1621,6 @@
           </wp:inline>
         </w:drawing>
       </w:r>
-      <w:bookmarkStart w:id="0" w:name="_GoBack"/>
-      <w:bookmarkEnd w:id="0"/>
     </w:p>
     <w:p>
       <w:pPr>
@@ -950,7 +1653,7 @@
                     </pic:cNvPicPr>
                   </pic:nvPicPr>
                   <pic:blipFill>
-                    <a:blip r:embed="rId17">
+                    <a:blip r:embed="rId25">
                       <a:extLst>
                         <a:ext uri="{28A0092B-C50C-407E-A947-70E740481C1C}">
                           <a14:useLocalDpi xmlns:a14="http://schemas.microsoft.com/office/drawing/2010/main" val="0"/>
@@ -982,6 +1685,8 @@
         </w:drawing>
       </w:r>
     </w:p>
+    <w:p/>
+    <w:p/>
     <w:sectPr>
       <w:pgSz w:w="16838" w:h="11906" w:orient="landscape"/>
       <w:pgMar w:top="1134" w:right="1417" w:bottom="1134" w:left="1134" w:header="708" w:footer="708" w:gutter="0"/>

</xml_diff>